<commit_message>
Actualizacion del trabajo Hecho
</commit_message>
<xml_diff>
--- a/Libro/estructura.docx
+++ b/Libro/estructura.docx
@@ -3,29 +3,35 @@
 <w:document xmlns:wpc="http://schemas.microsoft.com/office/word/2010/wordprocessingCanvas" xmlns:cx="http://schemas.microsoft.com/office/drawing/2014/chartex" xmlns:cx1="http://schemas.microsoft.com/office/drawing/2015/9/8/chartex" xmlns:cx2="http://schemas.microsoft.com/office/drawing/2015/10/21/chartex" xmlns:cx3="http://schemas.microsoft.com/office/drawing/2016/5/9/chartex" xmlns:cx4="http://schemas.microsoft.com/office/drawing/2016/5/10/chartex" xmlns:cx5="http://schemas.microsoft.com/office/drawing/2016/5/11/chartex" xmlns:cx6="http://schemas.microsoft.com/office/drawing/2016/5/12/chartex" xmlns:cx7="http://schemas.microsoft.com/office/drawing/2016/5/13/chartex" xmlns:cx8="http://schemas.microsoft.com/office/drawing/2016/5/14/chartex" xmlns:mc="http://schemas.openxmlformats.org/markup-compatibility/2006" xmlns:aink="http://schemas.microsoft.com/office/drawing/2016/ink" xmlns:am3d="http://schemas.microsoft.com/office/drawing/2017/model3d" xmlns:o="urn:schemas-microsoft-com:office:office" xmlns:r="http://schemas.openxmlformats.org/officeDocument/2006/relationships" xmlns:m="http://schemas.openxmlformats.org/officeDocument/2006/math" xmlns:v="urn:schemas-microsoft-com:vml" xmlns:wp14="http://schemas.microsoft.com/office/word/2010/wordprocessingDrawing" xmlns:wp="http://schemas.openxmlformats.org/drawingml/2006/wordprocessingDrawing" xmlns:w10="urn:schemas-microsoft-com:office:word" xmlns:w="http://schemas.openxmlformats.org/wordprocessingml/2006/main" xmlns:w14="http://schemas.microsoft.com/office/word/2010/wordml" xmlns:w15="http://schemas.microsoft.com/office/word/2012/wordml" xmlns:w16cid="http://schemas.microsoft.com/office/word/2016/wordml/cid" xmlns:w16se="http://schemas.microsoft.com/office/word/2015/wordml/symex" xmlns:wpg="http://schemas.microsoft.com/office/word/2010/wordprocessingGroup" xmlns:wpi="http://schemas.microsoft.com/office/word/2010/wordprocessingInk" xmlns:wne="http://schemas.microsoft.com/office/word/2006/wordml" xmlns:wps="http://schemas.microsoft.com/office/word/2010/wordprocessingShape" mc:Ignorable="w14 w15 w16se w16cid wp14">
   <w:body>
     <w:p>
-      <w:proofErr w:type="spellStart"/>
-      <w:r>
-        <w:t>Ciudades</w:t>
-      </w:r>
-      <w:proofErr w:type="spellEnd"/>
-      <w:r>
-        <w:t xml:space="preserve"> </w:t>
-      </w:r>
-      <w:proofErr w:type="spellStart"/>
-      <w:r>
-        <w:t>inteligentes</w:t>
-      </w:r>
-      <w:proofErr w:type="spellEnd"/>
-      <w:r>
-        <w:t xml:space="preserve"> </w:t>
-      </w:r>
-    </w:p>
-    <w:p>
-      <w:r>
+      <w:pPr>
+        <w:rPr>
+          <w:lang w:val="es-VE"/>
+        </w:rPr>
+      </w:pPr>
+      <w:r>
+        <w:rPr>
+          <w:lang w:val="es-VE"/>
+        </w:rPr>
+        <w:t xml:space="preserve">Ciudades inteligentes </w:t>
+      </w:r>
+    </w:p>
+    <w:p>
+      <w:pPr>
+        <w:rPr>
+          <w:lang w:val="es-VE"/>
+        </w:rPr>
+      </w:pPr>
+      <w:r>
+        <w:rPr>
+          <w:lang w:val="es-VE"/>
+        </w:rPr>
         <w:tab/>
       </w:r>
       <w:proofErr w:type="spellStart"/>
       <w:r>
+        <w:rPr>
+          <w:lang w:val="es-VE"/>
+        </w:rPr>
         <w:t>Definicion</w:t>
       </w:r>
       <w:proofErr w:type="spellEnd"/>
@@ -37,6 +43,9 @@
         </w:rPr>
       </w:pPr>
       <w:r>
+        <w:rPr>
+          <w:lang w:val="es-VE"/>
+        </w:rPr>
         <w:tab/>
       </w:r>
       <w:r>
@@ -216,13 +225,14 @@
     </w:p>
     <w:p>
       <w:pPr>
-        <w:ind w:firstLine="720"/>
-        <w:rPr>
-          <w:lang w:val="es-VE"/>
-        </w:rPr>
-      </w:pPr>
-      <w:r>
-        <w:rPr>
+        <w:ind w:left="720" w:firstLine="720"/>
+        <w:rPr>
+          <w:lang w:val="es-VE"/>
+        </w:rPr>
+      </w:pPr>
+      <w:r>
+        <w:rPr>
+          <w:highlight w:val="yellow"/>
           <w:lang w:val="es-VE"/>
         </w:rPr>
         <w:t>Amplificador operacional</w:t>
@@ -230,7 +240,7 @@
     </w:p>
     <w:p>
       <w:pPr>
-        <w:ind w:firstLine="720"/>
+        <w:ind w:left="720" w:firstLine="720"/>
         <w:rPr>
           <w:lang w:val="es-VE"/>
         </w:rPr>
@@ -244,13 +254,14 @@
     </w:p>
     <w:p>
       <w:pPr>
-        <w:ind w:firstLine="720"/>
-        <w:rPr>
-          <w:lang w:val="es-VE"/>
-        </w:rPr>
-      </w:pPr>
-      <w:r>
-        <w:rPr>
+        <w:ind w:left="720" w:firstLine="720"/>
+        <w:rPr>
+          <w:lang w:val="es-VE"/>
+        </w:rPr>
+      </w:pPr>
+      <w:r>
+        <w:rPr>
+          <w:highlight w:val="yellow"/>
           <w:lang w:val="es-VE"/>
         </w:rPr>
         <w:t>Ajuste de nivel</w:t>
@@ -258,7 +269,7 @@
     </w:p>
     <w:p>
       <w:pPr>
-        <w:ind w:firstLine="720"/>
+        <w:ind w:left="720" w:firstLine="720"/>
         <w:rPr>
           <w:lang w:val="es-VE"/>
         </w:rPr>
@@ -272,7 +283,7 @@
     </w:p>
     <w:p>
       <w:pPr>
-        <w:ind w:firstLine="720"/>
+        <w:ind w:left="720" w:firstLine="720"/>
         <w:rPr>
           <w:lang w:val="es-VE"/>
         </w:rPr>
@@ -286,7 +297,7 @@
     </w:p>
     <w:p>
       <w:pPr>
-        <w:ind w:firstLine="720"/>
+        <w:ind w:left="720" w:firstLine="720"/>
         <w:rPr>
           <w:lang w:val="es-VE"/>
         </w:rPr>
@@ -302,7 +313,7 @@
     </w:p>
     <w:p>
       <w:pPr>
-        <w:ind w:firstLine="720"/>
+        <w:ind w:left="720" w:firstLine="720"/>
         <w:rPr>
           <w:lang w:val="es-VE"/>
         </w:rPr>
@@ -316,7 +327,7 @@
     </w:p>
     <w:p>
       <w:pPr>
-        <w:ind w:firstLine="720"/>
+        <w:ind w:left="720" w:firstLine="720"/>
         <w:rPr>
           <w:lang w:val="es-VE"/>
         </w:rPr>
@@ -331,7 +342,7 @@
     </w:p>
     <w:p>
       <w:pPr>
-        <w:ind w:firstLine="720"/>
+        <w:ind w:left="720" w:firstLine="720"/>
         <w:rPr>
           <w:lang w:val="es-VE"/>
         </w:rPr>
@@ -353,7 +364,7 @@
     </w:p>
     <w:p>
       <w:pPr>
-        <w:ind w:firstLine="720"/>
+        <w:ind w:left="720" w:firstLine="720"/>
         <w:rPr>
           <w:lang w:val="es-VE"/>
         </w:rPr>
@@ -375,7 +386,7 @@
     </w:p>
     <w:p>
       <w:pPr>
-        <w:ind w:firstLine="720"/>
+        <w:ind w:left="720" w:firstLine="720"/>
         <w:rPr>
           <w:lang w:val="es-VE"/>
         </w:rPr>
@@ -632,6 +643,79 @@
         <w:t>Estandares</w:t>
       </w:r>
       <w:proofErr w:type="spellEnd"/>
+    </w:p>
+    <w:p>
+      <w:pPr>
+        <w:ind w:firstLine="720"/>
+        <w:rPr>
+          <w:lang w:val="es-VE"/>
+        </w:rPr>
+      </w:pPr>
+      <w:r>
+        <w:rPr>
+          <w:lang w:val="es-VE"/>
+        </w:rPr>
+        <w:tab/>
+        <w:t>IEEE</w:t>
+      </w:r>
+    </w:p>
+    <w:p>
+      <w:pPr>
+        <w:ind w:firstLine="720"/>
+        <w:rPr>
+          <w:lang w:val="es-VE"/>
+        </w:rPr>
+      </w:pPr>
+      <w:r>
+        <w:rPr>
+          <w:lang w:val="es-VE"/>
+        </w:rPr>
+        <w:tab/>
+        <w:t>IEC</w:t>
+      </w:r>
+    </w:p>
+    <w:p>
+      <w:pPr>
+        <w:ind w:firstLine="720"/>
+        <w:rPr>
+          <w:lang w:val="es-VE"/>
+        </w:rPr>
+      </w:pPr>
+      <w:r>
+        <w:rPr>
+          <w:lang w:val="es-VE"/>
+        </w:rPr>
+        <w:tab/>
+        <w:t>COVENIN</w:t>
+      </w:r>
+    </w:p>
+    <w:p>
+      <w:pPr>
+        <w:ind w:left="720" w:firstLine="720"/>
+        <w:rPr>
+          <w:lang w:val="es-VE"/>
+        </w:rPr>
+      </w:pPr>
+      <w:r>
+        <w:rPr>
+          <w:lang w:val="es-VE"/>
+        </w:rPr>
+        <w:t xml:space="preserve">Electricidad Caracas: </w:t>
+      </w:r>
+    </w:p>
+    <w:p>
+      <w:pPr>
+        <w:ind w:left="1440" w:firstLine="720"/>
+        <w:rPr>
+          <w:lang w:val="es-VE"/>
+        </w:rPr>
+      </w:pPr>
+      <w:r>
+        <w:rPr>
+          <w:lang w:val="es-VE"/>
+        </w:rPr>
+        <w:t>E-354-D-1608</w:t>
+      </w:r>
     </w:p>
     <w:p>
       <w:pPr>
@@ -697,16 +781,28 @@
         </w:numPr>
         <w:rPr>
           <w:sz w:val="24"/>
-          <w:lang w:val="es-VE"/>
-        </w:rPr>
-      </w:pPr>
-      <w:r>
-        <w:rPr>
-          <w:sz w:val="24"/>
-          <w:lang w:val="es-VE"/>
-        </w:rPr>
-        <w:t>Estableciendo la frecuencia de muestreo</w:t>
-      </w:r>
+          <w:highlight w:val="yellow"/>
+          <w:lang w:val="es-VE"/>
+        </w:rPr>
+      </w:pPr>
+      <w:r>
+        <w:rPr>
+          <w:sz w:val="24"/>
+          <w:highlight w:val="yellow"/>
+          <w:lang w:val="es-VE"/>
+        </w:rPr>
+        <w:t>Estableciendo parámetros del medidor</w:t>
+      </w:r>
+      <w:r>
+        <w:rPr>
+          <w:sz w:val="24"/>
+          <w:highlight w:val="yellow"/>
+          <w:lang w:val="es-VE"/>
+        </w:rPr>
+        <w:t>(incompleto)</w:t>
+      </w:r>
+      <w:bookmarkStart w:id="0" w:name="_GoBack"/>
+      <w:bookmarkEnd w:id="0"/>
     </w:p>
     <w:p>
       <w:pPr>
@@ -727,8 +823,6 @@
         </w:rPr>
         <w:t>Tarjeta de acondicionamiento</w:t>
       </w:r>
-      <w:bookmarkStart w:id="0" w:name="_GoBack"/>
-      <w:bookmarkEnd w:id="0"/>
     </w:p>
     <w:p>
       <w:pPr>
@@ -910,12 +1004,14 @@
         </w:numPr>
         <w:rPr>
           <w:sz w:val="24"/>
-          <w:lang w:val="es-VE"/>
-        </w:rPr>
-      </w:pPr>
-      <w:r>
-        <w:rPr>
-          <w:sz w:val="24"/>
+          <w:highlight w:val="yellow"/>
+          <w:lang w:val="es-VE"/>
+        </w:rPr>
+      </w:pPr>
+      <w:r>
+        <w:rPr>
+          <w:sz w:val="24"/>
+          <w:highlight w:val="yellow"/>
           <w:lang w:val="es-VE"/>
         </w:rPr>
         <w:t>Elección de la tarjeta de desarrollo</w:t>
@@ -930,13 +1026,15 @@
         </w:numPr>
         <w:rPr>
           <w:sz w:val="24"/>
-          <w:lang w:val="es-VE"/>
-        </w:rPr>
-      </w:pPr>
-      <w:proofErr w:type="spellStart"/>
-      <w:r>
-        <w:rPr>
-          <w:sz w:val="24"/>
+          <w:highlight w:val="yellow"/>
+          <w:lang w:val="es-VE"/>
+        </w:rPr>
+      </w:pPr>
+      <w:proofErr w:type="spellStart"/>
+      <w:r>
+        <w:rPr>
+          <w:sz w:val="24"/>
+          <w:highlight w:val="yellow"/>
           <w:lang w:val="es-VE"/>
         </w:rPr>
         <w:t>National</w:t>
@@ -945,6 +1043,7 @@
       <w:r>
         <w:rPr>
           <w:sz w:val="24"/>
+          <w:highlight w:val="yellow"/>
           <w:lang w:val="es-VE"/>
         </w:rPr>
         <w:t xml:space="preserve"> </w:t>
@@ -953,6 +1052,7 @@
       <w:r>
         <w:rPr>
           <w:sz w:val="24"/>
+          <w:highlight w:val="yellow"/>
           <w:lang w:val="es-VE"/>
         </w:rPr>
         <w:t>instruments</w:t>
@@ -961,6 +1061,7 @@
       <w:r>
         <w:rPr>
           <w:sz w:val="24"/>
+          <w:highlight w:val="yellow"/>
           <w:lang w:val="es-VE"/>
         </w:rPr>
         <w:t xml:space="preserve"> - </w:t>
@@ -969,6 +1070,7 @@
       <w:r>
         <w:rPr>
           <w:sz w:val="24"/>
+          <w:highlight w:val="yellow"/>
           <w:lang w:val="es-VE"/>
         </w:rPr>
         <w:t>myRIO</w:t>
@@ -984,12 +1086,14 @@
         </w:numPr>
         <w:rPr>
           <w:sz w:val="24"/>
-          <w:lang w:val="es-VE"/>
-        </w:rPr>
-      </w:pPr>
-      <w:r>
-        <w:rPr>
-          <w:sz w:val="24"/>
+          <w:highlight w:val="yellow"/>
+          <w:lang w:val="es-VE"/>
+        </w:rPr>
+      </w:pPr>
+      <w:r>
+        <w:rPr>
+          <w:sz w:val="24"/>
+          <w:highlight w:val="yellow"/>
           <w:lang w:val="es-VE"/>
         </w:rPr>
         <w:t xml:space="preserve">Texas </w:t>
@@ -998,6 +1102,7 @@
       <w:r>
         <w:rPr>
           <w:sz w:val="24"/>
+          <w:highlight w:val="yellow"/>
           <w:lang w:val="es-VE"/>
         </w:rPr>
         <w:t>instruments</w:t>
@@ -1006,6 +1111,7 @@
       <w:r>
         <w:rPr>
           <w:sz w:val="24"/>
+          <w:highlight w:val="yellow"/>
           <w:lang w:val="es-VE"/>
         </w:rPr>
         <w:t xml:space="preserve"> – Piccolo c2000</w:t>
@@ -1121,6 +1227,7 @@
           <w:sz w:val="24"/>
           <w:lang w:val="es-VE"/>
         </w:rPr>
+        <w:lastRenderedPageBreak/>
         <w:t>Procesamiento</w:t>
       </w:r>
     </w:p>

</xml_diff>